<commit_message>
Diseño del nivel finalizado (falta probar que haya suficientes consumables). Documento de mecánicas de los NPCs finalizado. Eliminados elementos no utilizados
</commit_message>
<xml_diff>
--- a/Documentos/Diseño de Mecánicas de los NPCs.docx
+++ b/Documentos/Diseño de Mecánicas de los NPCs.docx
@@ -1,6 +1,6 @@
 
 <file path=word/document.xml><?xml version="1.0" encoding="utf-8"?>
-<w:document xmlns:wpc="http://schemas.microsoft.com/office/word/2010/wordprocessingCanvas" xmlns:cx="http://schemas.microsoft.com/office/drawing/2014/chartex" xmlns:cx1="http://schemas.microsoft.com/office/drawing/2015/9/8/chartex" xmlns:cx2="http://schemas.microsoft.com/office/drawing/2015/10/21/chartex" xmlns:cx3="http://schemas.microsoft.com/office/drawing/2016/5/9/chartex" xmlns:cx4="http://schemas.microsoft.com/office/drawing/2016/5/10/chartex" xmlns:cx5="http://schemas.microsoft.com/office/drawing/2016/5/11/chartex" xmlns:cx6="http://schemas.microsoft.com/office/drawing/2016/5/12/chartex" xmlns:cx7="http://schemas.microsoft.com/office/drawing/2016/5/13/chartex" xmlns:cx8="http://schemas.microsoft.com/office/drawing/2016/5/14/chartex" xmlns:mc="http://schemas.openxmlformats.org/markup-compatibility/2006" xmlns:o="urn:schemas-microsoft-com:office:office" xmlns:r="http://schemas.openxmlformats.org/officeDocument/2006/relationships" xmlns:m="http://schemas.openxmlformats.org/officeDocument/2006/math" xmlns:v="urn:schemas-microsoft-com:vml" xmlns:wp14="http://schemas.microsoft.com/office/word/2010/wordprocessingDrawing" xmlns:wp="http://schemas.openxmlformats.org/drawingml/2006/wordprocessingDrawing" xmlns:w10="urn:schemas-microsoft-com:office:word" xmlns:w="http://schemas.openxmlformats.org/wordprocessingml/2006/main" xmlns:w14="http://schemas.microsoft.com/office/word/2010/wordml" xmlns:w15="http://schemas.microsoft.com/office/word/2012/wordml" xmlns:w16se="http://schemas.microsoft.com/office/word/2015/wordml/symex" xmlns:wpg="http://schemas.microsoft.com/office/word/2010/wordprocessingGroup" xmlns:wpi="http://schemas.microsoft.com/office/word/2010/wordprocessingInk" xmlns:wne="http://schemas.microsoft.com/office/word/2006/wordml" xmlns:wps="http://schemas.microsoft.com/office/word/2010/wordprocessingShape" mc:Ignorable="w14 w15 w16se wp14">
+<w:document xmlns:wpc="http://schemas.microsoft.com/office/word/2010/wordprocessingCanvas" xmlns:cx="http://schemas.microsoft.com/office/drawing/2014/chartex" xmlns:cx1="http://schemas.microsoft.com/office/drawing/2015/9/8/chartex" xmlns:cx2="http://schemas.microsoft.com/office/drawing/2015/10/21/chartex" xmlns:cx3="http://schemas.microsoft.com/office/drawing/2016/5/9/chartex" xmlns:cx4="http://schemas.microsoft.com/office/drawing/2016/5/10/chartex" xmlns:cx5="http://schemas.microsoft.com/office/drawing/2016/5/11/chartex" xmlns:cx6="http://schemas.microsoft.com/office/drawing/2016/5/12/chartex" xmlns:cx7="http://schemas.microsoft.com/office/drawing/2016/5/13/chartex" xmlns:cx8="http://schemas.microsoft.com/office/drawing/2016/5/14/chartex" xmlns:mc="http://schemas.openxmlformats.org/markup-compatibility/2006" xmlns:aink="http://schemas.microsoft.com/office/drawing/2016/ink" xmlns:o="urn:schemas-microsoft-com:office:office" xmlns:r="http://schemas.openxmlformats.org/officeDocument/2006/relationships" xmlns:m="http://schemas.openxmlformats.org/officeDocument/2006/math" xmlns:v="urn:schemas-microsoft-com:vml" xmlns:wp14="http://schemas.microsoft.com/office/word/2010/wordprocessingDrawing" xmlns:wp="http://schemas.openxmlformats.org/drawingml/2006/wordprocessingDrawing" xmlns:w10="urn:schemas-microsoft-com:office:word" xmlns:w="http://schemas.openxmlformats.org/wordprocessingml/2006/main" xmlns:w14="http://schemas.microsoft.com/office/word/2010/wordml" xmlns:w15="http://schemas.microsoft.com/office/word/2012/wordml" xmlns:w16se="http://schemas.microsoft.com/office/word/2015/wordml/symex" xmlns:wpg="http://schemas.microsoft.com/office/word/2010/wordprocessingGroup" xmlns:wpi="http://schemas.microsoft.com/office/word/2010/wordprocessingInk" xmlns:wne="http://schemas.microsoft.com/office/word/2006/wordml" xmlns:wps="http://schemas.microsoft.com/office/word/2010/wordprocessingShape" mc:Ignorable="w14 w15 w16se wp14">
   <w:body>
     <w:sdt>
       <w:sdtPr>
@@ -665,9 +665,7 @@
             </w:rPr>
             <w:t>Contenido</w:t>
           </w:r>
-          <w:bookmarkStart w:id="1" w:name="_GoBack"/>
           <w:bookmarkEnd w:id="0"/>
-          <w:bookmarkEnd w:id="1"/>
         </w:p>
         <w:p/>
         <w:p>
@@ -1640,14 +1638,14 @@
       <w:r>
         <w:br w:type="page"/>
       </w:r>
-      <w:bookmarkStart w:id="2" w:name="_Toc336274630"/>
-      <w:bookmarkStart w:id="3" w:name="_Toc483421069"/>
+      <w:bookmarkStart w:id="1" w:name="_Toc336274630"/>
+      <w:bookmarkStart w:id="2" w:name="_Toc483421069"/>
       <w:r>
         <w:lastRenderedPageBreak/>
         <w:t>Introducción</w:t>
       </w:r>
+      <w:bookmarkEnd w:id="1"/>
       <w:bookmarkEnd w:id="2"/>
-      <w:bookmarkEnd w:id="3"/>
     </w:p>
     <w:p>
       <w:pPr>
@@ -1693,9 +1691,9 @@
         </w:numPr>
         <w:jc w:val="both"/>
       </w:pPr>
+      <w:bookmarkStart w:id="3" w:name="_Toc483421070"/>
       <w:bookmarkStart w:id="4" w:name="_Toc462057871"/>
       <w:bookmarkStart w:id="5" w:name="_Toc336274632"/>
-      <w:bookmarkStart w:id="6" w:name="_Toc483421070"/>
       <w:proofErr w:type="spellStart"/>
       <w:r>
         <w:t>NPCs</w:t>
@@ -1704,7 +1702,7 @@
       <w:r>
         <w:t xml:space="preserve"> de LAB21</w:t>
       </w:r>
-      <w:bookmarkEnd w:id="6"/>
+      <w:bookmarkEnd w:id="3"/>
     </w:p>
     <w:p>
       <w:pPr>
@@ -1720,7 +1718,7 @@
         </w:numPr>
         <w:jc w:val="both"/>
       </w:pPr>
-      <w:bookmarkStart w:id="7" w:name="_Toc483421071"/>
+      <w:bookmarkStart w:id="6" w:name="_Toc483421071"/>
       <w:r>
         <w:t>Enemigo humanoide (</w:t>
       </w:r>
@@ -1732,7 +1730,7 @@
       <w:r>
         <w:t>)</w:t>
       </w:r>
-      <w:bookmarkEnd w:id="7"/>
+      <w:bookmarkEnd w:id="6"/>
     </w:p>
     <w:p>
       <w:pPr>
@@ -1751,13 +1749,12 @@
       <w:r>
         <w:rPr>
           <w:noProof/>
-          <w:lang w:eastAsia="es-ES"/>
         </w:rPr>
         <w:drawing>
-          <wp:inline distT="0" distB="0" distL="0" distR="0" wp14:anchorId="5DD976D2" wp14:editId="77F2B296">
-            <wp:extent cx="3028227" cy="2407911"/>
-            <wp:effectExtent l="0" t="0" r="1270" b="0"/>
-            <wp:docPr id="12" name="Imagen 12"/>
+          <wp:inline distT="0" distB="0" distL="0" distR="0" wp14:anchorId="3C3E8074" wp14:editId="5630FDD0">
+            <wp:extent cx="2630177" cy="2451100"/>
+            <wp:effectExtent l="0" t="0" r="0" b="6350"/>
+            <wp:docPr id="4" name="Imagen 4"/>
             <wp:cNvGraphicFramePr>
               <a:graphicFrameLocks xmlns:a="http://schemas.openxmlformats.org/drawingml/2006/main" noChangeAspect="1"/>
             </wp:cNvGraphicFramePr>
@@ -1765,7 +1762,7 @@
               <a:graphicData uri="http://schemas.openxmlformats.org/drawingml/2006/picture">
                 <pic:pic xmlns:pic="http://schemas.openxmlformats.org/drawingml/2006/picture">
                   <pic:nvPicPr>
-                    <pic:cNvPr id="12" name="ec328b34e6b491835f46e3bf82dae18f.png"/>
+                    <pic:cNvPr id="4" name="6dc3c5ca09d243f50d5429db1df1b719.png"/>
                     <pic:cNvPicPr/>
                   </pic:nvPicPr>
                   <pic:blipFill>
@@ -1777,7 +1774,7 @@
                   <pic:spPr>
                     <a:xfrm>
                       <a:off x="0" y="0"/>
-                      <a:ext cx="3040844" cy="2417944"/>
+                      <a:ext cx="2639767" cy="2460037"/>
                     </a:xfrm>
                     <a:prstGeom prst="rect">
                       <a:avLst/>
@@ -1799,7 +1796,7 @@
         </w:numPr>
         <w:jc w:val="both"/>
       </w:pPr>
-      <w:bookmarkStart w:id="8" w:name="_Toc483421072"/>
+      <w:bookmarkStart w:id="7" w:name="_Toc483421072"/>
       <w:r>
         <w:t>Enemigo sin piernas (</w:t>
       </w:r>
@@ -1811,7 +1808,7 @@
       <w:r>
         <w:t>)</w:t>
       </w:r>
-      <w:bookmarkEnd w:id="8"/>
+      <w:bookmarkEnd w:id="7"/>
     </w:p>
     <w:p>
       <w:pPr>
@@ -1930,6 +1927,8 @@
           <w:u w:val="single"/>
         </w:rPr>
       </w:pPr>
+      <w:bookmarkStart w:id="8" w:name="_GoBack"/>
+      <w:bookmarkEnd w:id="8"/>
     </w:p>
     <w:p>
       <w:pPr>
@@ -4332,7 +4331,7 @@
 </file>
 
 <file path=word/endnotes.xml><?xml version="1.0" encoding="utf-8"?>
-<w:endnotes xmlns:wpc="http://schemas.microsoft.com/office/word/2010/wordprocessingCanvas" xmlns:cx="http://schemas.microsoft.com/office/drawing/2014/chartex" xmlns:cx1="http://schemas.microsoft.com/office/drawing/2015/9/8/chartex" xmlns:cx2="http://schemas.microsoft.com/office/drawing/2015/10/21/chartex" xmlns:cx3="http://schemas.microsoft.com/office/drawing/2016/5/9/chartex" xmlns:cx4="http://schemas.microsoft.com/office/drawing/2016/5/10/chartex" xmlns:cx5="http://schemas.microsoft.com/office/drawing/2016/5/11/chartex" xmlns:cx6="http://schemas.microsoft.com/office/drawing/2016/5/12/chartex" xmlns:cx7="http://schemas.microsoft.com/office/drawing/2016/5/13/chartex" xmlns:cx8="http://schemas.microsoft.com/office/drawing/2016/5/14/chartex" xmlns:mc="http://schemas.openxmlformats.org/markup-compatibility/2006" xmlns:o="urn:schemas-microsoft-com:office:office" xmlns:r="http://schemas.openxmlformats.org/officeDocument/2006/relationships" xmlns:m="http://schemas.openxmlformats.org/officeDocument/2006/math" xmlns:v="urn:schemas-microsoft-com:vml" xmlns:wp14="http://schemas.microsoft.com/office/word/2010/wordprocessingDrawing" xmlns:wp="http://schemas.openxmlformats.org/drawingml/2006/wordprocessingDrawing" xmlns:w10="urn:schemas-microsoft-com:office:word" xmlns:w="http://schemas.openxmlformats.org/wordprocessingml/2006/main" xmlns:w14="http://schemas.microsoft.com/office/word/2010/wordml" xmlns:w15="http://schemas.microsoft.com/office/word/2012/wordml" xmlns:w16se="http://schemas.microsoft.com/office/word/2015/wordml/symex" xmlns:wpg="http://schemas.microsoft.com/office/word/2010/wordprocessingGroup" xmlns:wpi="http://schemas.microsoft.com/office/word/2010/wordprocessingInk" xmlns:wne="http://schemas.microsoft.com/office/word/2006/wordml" xmlns:wps="http://schemas.microsoft.com/office/word/2010/wordprocessingShape" mc:Ignorable="w14 w15 w16se wp14">
+<w:endnotes xmlns:wpc="http://schemas.microsoft.com/office/word/2010/wordprocessingCanvas" xmlns:cx="http://schemas.microsoft.com/office/drawing/2014/chartex" xmlns:cx1="http://schemas.microsoft.com/office/drawing/2015/9/8/chartex" xmlns:cx2="http://schemas.microsoft.com/office/drawing/2015/10/21/chartex" xmlns:cx3="http://schemas.microsoft.com/office/drawing/2016/5/9/chartex" xmlns:cx4="http://schemas.microsoft.com/office/drawing/2016/5/10/chartex" xmlns:cx5="http://schemas.microsoft.com/office/drawing/2016/5/11/chartex" xmlns:cx6="http://schemas.microsoft.com/office/drawing/2016/5/12/chartex" xmlns:cx7="http://schemas.microsoft.com/office/drawing/2016/5/13/chartex" xmlns:cx8="http://schemas.microsoft.com/office/drawing/2016/5/14/chartex" xmlns:mc="http://schemas.openxmlformats.org/markup-compatibility/2006" xmlns:aink="http://schemas.microsoft.com/office/drawing/2016/ink" xmlns:o="urn:schemas-microsoft-com:office:office" xmlns:r="http://schemas.openxmlformats.org/officeDocument/2006/relationships" xmlns:m="http://schemas.openxmlformats.org/officeDocument/2006/math" xmlns:v="urn:schemas-microsoft-com:vml" xmlns:wp14="http://schemas.microsoft.com/office/word/2010/wordprocessingDrawing" xmlns:wp="http://schemas.openxmlformats.org/drawingml/2006/wordprocessingDrawing" xmlns:w10="urn:schemas-microsoft-com:office:word" xmlns:w="http://schemas.openxmlformats.org/wordprocessingml/2006/main" xmlns:w14="http://schemas.microsoft.com/office/word/2010/wordml" xmlns:w15="http://schemas.microsoft.com/office/word/2012/wordml" xmlns:w16se="http://schemas.microsoft.com/office/word/2015/wordml/symex" xmlns:wpg="http://schemas.microsoft.com/office/word/2010/wordprocessingGroup" xmlns:wpi="http://schemas.microsoft.com/office/word/2010/wordprocessingInk" xmlns:wne="http://schemas.microsoft.com/office/word/2006/wordml" xmlns:wps="http://schemas.microsoft.com/office/word/2010/wordprocessingShape" mc:Ignorable="w14 w15 w16se wp14">
   <w:endnote w:type="separator" w:id="-1">
     <w:p>
       <w:pPr>
@@ -4357,7 +4356,7 @@
 </file>
 
 <file path=word/footer1.xml><?xml version="1.0" encoding="utf-8"?>
-<w:ftr xmlns:wpc="http://schemas.microsoft.com/office/word/2010/wordprocessingCanvas" xmlns:cx="http://schemas.microsoft.com/office/drawing/2014/chartex" xmlns:cx1="http://schemas.microsoft.com/office/drawing/2015/9/8/chartex" xmlns:cx2="http://schemas.microsoft.com/office/drawing/2015/10/21/chartex" xmlns:cx3="http://schemas.microsoft.com/office/drawing/2016/5/9/chartex" xmlns:cx4="http://schemas.microsoft.com/office/drawing/2016/5/10/chartex" xmlns:cx5="http://schemas.microsoft.com/office/drawing/2016/5/11/chartex" xmlns:cx6="http://schemas.microsoft.com/office/drawing/2016/5/12/chartex" xmlns:cx7="http://schemas.microsoft.com/office/drawing/2016/5/13/chartex" xmlns:cx8="http://schemas.microsoft.com/office/drawing/2016/5/14/chartex" xmlns:mc="http://schemas.openxmlformats.org/markup-compatibility/2006" xmlns:o="urn:schemas-microsoft-com:office:office" xmlns:r="http://schemas.openxmlformats.org/officeDocument/2006/relationships" xmlns:m="http://schemas.openxmlformats.org/officeDocument/2006/math" xmlns:v="urn:schemas-microsoft-com:vml" xmlns:wp14="http://schemas.microsoft.com/office/word/2010/wordprocessingDrawing" xmlns:wp="http://schemas.openxmlformats.org/drawingml/2006/wordprocessingDrawing" xmlns:w10="urn:schemas-microsoft-com:office:word" xmlns:w="http://schemas.openxmlformats.org/wordprocessingml/2006/main" xmlns:w14="http://schemas.microsoft.com/office/word/2010/wordml" xmlns:w15="http://schemas.microsoft.com/office/word/2012/wordml" xmlns:w16se="http://schemas.microsoft.com/office/word/2015/wordml/symex" xmlns:wpg="http://schemas.microsoft.com/office/word/2010/wordprocessingGroup" xmlns:wpi="http://schemas.microsoft.com/office/word/2010/wordprocessingInk" xmlns:wne="http://schemas.microsoft.com/office/word/2006/wordml" xmlns:wps="http://schemas.microsoft.com/office/word/2010/wordprocessingShape" mc:Ignorable="w14 w15 w16se wp14">
+<w:ftr xmlns:wpc="http://schemas.microsoft.com/office/word/2010/wordprocessingCanvas" xmlns:cx="http://schemas.microsoft.com/office/drawing/2014/chartex" xmlns:cx1="http://schemas.microsoft.com/office/drawing/2015/9/8/chartex" xmlns:cx2="http://schemas.microsoft.com/office/drawing/2015/10/21/chartex" xmlns:cx3="http://schemas.microsoft.com/office/drawing/2016/5/9/chartex" xmlns:cx4="http://schemas.microsoft.com/office/drawing/2016/5/10/chartex" xmlns:cx5="http://schemas.microsoft.com/office/drawing/2016/5/11/chartex" xmlns:cx6="http://schemas.microsoft.com/office/drawing/2016/5/12/chartex" xmlns:cx7="http://schemas.microsoft.com/office/drawing/2016/5/13/chartex" xmlns:cx8="http://schemas.microsoft.com/office/drawing/2016/5/14/chartex" xmlns:mc="http://schemas.openxmlformats.org/markup-compatibility/2006" xmlns:aink="http://schemas.microsoft.com/office/drawing/2016/ink" xmlns:o="urn:schemas-microsoft-com:office:office" xmlns:r="http://schemas.openxmlformats.org/officeDocument/2006/relationships" xmlns:m="http://schemas.openxmlformats.org/officeDocument/2006/math" xmlns:v="urn:schemas-microsoft-com:vml" xmlns:wp14="http://schemas.microsoft.com/office/word/2010/wordprocessingDrawing" xmlns:wp="http://schemas.openxmlformats.org/drawingml/2006/wordprocessingDrawing" xmlns:w10="urn:schemas-microsoft-com:office:word" xmlns:w="http://schemas.openxmlformats.org/wordprocessingml/2006/main" xmlns:w14="http://schemas.microsoft.com/office/word/2010/wordml" xmlns:w15="http://schemas.microsoft.com/office/word/2012/wordml" xmlns:w16se="http://schemas.microsoft.com/office/word/2015/wordml/symex" xmlns:wpg="http://schemas.microsoft.com/office/word/2010/wordprocessingGroup" xmlns:wpi="http://schemas.microsoft.com/office/word/2010/wordprocessingInk" xmlns:wne="http://schemas.microsoft.com/office/word/2006/wordml" xmlns:wps="http://schemas.microsoft.com/office/word/2010/wordprocessingShape" mc:Ignorable="w14 w15 w16se wp14">
   <w:p>
     <w:pPr>
       <w:pStyle w:val="Piedepgina"/>
@@ -4418,7 +4417,7 @@
 </file>
 
 <file path=word/footnotes.xml><?xml version="1.0" encoding="utf-8"?>
-<w:footnotes xmlns:wpc="http://schemas.microsoft.com/office/word/2010/wordprocessingCanvas" xmlns:cx="http://schemas.microsoft.com/office/drawing/2014/chartex" xmlns:cx1="http://schemas.microsoft.com/office/drawing/2015/9/8/chartex" xmlns:cx2="http://schemas.microsoft.com/office/drawing/2015/10/21/chartex" xmlns:cx3="http://schemas.microsoft.com/office/drawing/2016/5/9/chartex" xmlns:cx4="http://schemas.microsoft.com/office/drawing/2016/5/10/chartex" xmlns:cx5="http://schemas.microsoft.com/office/drawing/2016/5/11/chartex" xmlns:cx6="http://schemas.microsoft.com/office/drawing/2016/5/12/chartex" xmlns:cx7="http://schemas.microsoft.com/office/drawing/2016/5/13/chartex" xmlns:cx8="http://schemas.microsoft.com/office/drawing/2016/5/14/chartex" xmlns:mc="http://schemas.openxmlformats.org/markup-compatibility/2006" xmlns:o="urn:schemas-microsoft-com:office:office" xmlns:r="http://schemas.openxmlformats.org/officeDocument/2006/relationships" xmlns:m="http://schemas.openxmlformats.org/officeDocument/2006/math" xmlns:v="urn:schemas-microsoft-com:vml" xmlns:wp14="http://schemas.microsoft.com/office/word/2010/wordprocessingDrawing" xmlns:wp="http://schemas.openxmlformats.org/drawingml/2006/wordprocessingDrawing" xmlns:w10="urn:schemas-microsoft-com:office:word" xmlns:w="http://schemas.openxmlformats.org/wordprocessingml/2006/main" xmlns:w14="http://schemas.microsoft.com/office/word/2010/wordml" xmlns:w15="http://schemas.microsoft.com/office/word/2012/wordml" xmlns:w16se="http://schemas.microsoft.com/office/word/2015/wordml/symex" xmlns:wpg="http://schemas.microsoft.com/office/word/2010/wordprocessingGroup" xmlns:wpi="http://schemas.microsoft.com/office/word/2010/wordprocessingInk" xmlns:wne="http://schemas.microsoft.com/office/word/2006/wordml" xmlns:wps="http://schemas.microsoft.com/office/word/2010/wordprocessingShape" mc:Ignorable="w14 w15 w16se wp14">
+<w:footnotes xmlns:wpc="http://schemas.microsoft.com/office/word/2010/wordprocessingCanvas" xmlns:cx="http://schemas.microsoft.com/office/drawing/2014/chartex" xmlns:cx1="http://schemas.microsoft.com/office/drawing/2015/9/8/chartex" xmlns:cx2="http://schemas.microsoft.com/office/drawing/2015/10/21/chartex" xmlns:cx3="http://schemas.microsoft.com/office/drawing/2016/5/9/chartex" xmlns:cx4="http://schemas.microsoft.com/office/drawing/2016/5/10/chartex" xmlns:cx5="http://schemas.microsoft.com/office/drawing/2016/5/11/chartex" xmlns:cx6="http://schemas.microsoft.com/office/drawing/2016/5/12/chartex" xmlns:cx7="http://schemas.microsoft.com/office/drawing/2016/5/13/chartex" xmlns:cx8="http://schemas.microsoft.com/office/drawing/2016/5/14/chartex" xmlns:mc="http://schemas.openxmlformats.org/markup-compatibility/2006" xmlns:aink="http://schemas.microsoft.com/office/drawing/2016/ink" xmlns:o="urn:schemas-microsoft-com:office:office" xmlns:r="http://schemas.openxmlformats.org/officeDocument/2006/relationships" xmlns:m="http://schemas.openxmlformats.org/officeDocument/2006/math" xmlns:v="urn:schemas-microsoft-com:vml" xmlns:wp14="http://schemas.microsoft.com/office/word/2010/wordprocessingDrawing" xmlns:wp="http://schemas.openxmlformats.org/drawingml/2006/wordprocessingDrawing" xmlns:w10="urn:schemas-microsoft-com:office:word" xmlns:w="http://schemas.openxmlformats.org/wordprocessingml/2006/main" xmlns:w14="http://schemas.microsoft.com/office/word/2010/wordml" xmlns:w15="http://schemas.microsoft.com/office/word/2012/wordml" xmlns:w16se="http://schemas.microsoft.com/office/word/2015/wordml/symex" xmlns:wpg="http://schemas.microsoft.com/office/word/2010/wordprocessingGroup" xmlns:wpi="http://schemas.microsoft.com/office/word/2010/wordprocessingInk" xmlns:wne="http://schemas.microsoft.com/office/word/2006/wordml" xmlns:wps="http://schemas.microsoft.com/office/word/2010/wordprocessingShape" mc:Ignorable="w14 w15 w16se wp14">
   <w:footnote w:type="separator" w:id="-1">
     <w:p>
       <w:pPr>
@@ -4443,7 +4442,7 @@
 </file>
 
 <file path=word/header1.xml><?xml version="1.0" encoding="utf-8"?>
-<w:hdr xmlns:wpc="http://schemas.microsoft.com/office/word/2010/wordprocessingCanvas" xmlns:cx="http://schemas.microsoft.com/office/drawing/2014/chartex" xmlns:cx1="http://schemas.microsoft.com/office/drawing/2015/9/8/chartex" xmlns:cx2="http://schemas.microsoft.com/office/drawing/2015/10/21/chartex" xmlns:cx3="http://schemas.microsoft.com/office/drawing/2016/5/9/chartex" xmlns:cx4="http://schemas.microsoft.com/office/drawing/2016/5/10/chartex" xmlns:cx5="http://schemas.microsoft.com/office/drawing/2016/5/11/chartex" xmlns:cx6="http://schemas.microsoft.com/office/drawing/2016/5/12/chartex" xmlns:cx7="http://schemas.microsoft.com/office/drawing/2016/5/13/chartex" xmlns:cx8="http://schemas.microsoft.com/office/drawing/2016/5/14/chartex" xmlns:mc="http://schemas.openxmlformats.org/markup-compatibility/2006" xmlns:o="urn:schemas-microsoft-com:office:office" xmlns:r="http://schemas.openxmlformats.org/officeDocument/2006/relationships" xmlns:m="http://schemas.openxmlformats.org/officeDocument/2006/math" xmlns:v="urn:schemas-microsoft-com:vml" xmlns:wp14="http://schemas.microsoft.com/office/word/2010/wordprocessingDrawing" xmlns:wp="http://schemas.openxmlformats.org/drawingml/2006/wordprocessingDrawing" xmlns:w10="urn:schemas-microsoft-com:office:word" xmlns:w="http://schemas.openxmlformats.org/wordprocessingml/2006/main" xmlns:w14="http://schemas.microsoft.com/office/word/2010/wordml" xmlns:w15="http://schemas.microsoft.com/office/word/2012/wordml" xmlns:w16se="http://schemas.microsoft.com/office/word/2015/wordml/symex" xmlns:wpg="http://schemas.microsoft.com/office/word/2010/wordprocessingGroup" xmlns:wpi="http://schemas.microsoft.com/office/word/2010/wordprocessingInk" xmlns:wne="http://schemas.microsoft.com/office/word/2006/wordml" xmlns:wps="http://schemas.microsoft.com/office/word/2010/wordprocessingShape" mc:Ignorable="w14 w15 w16se wp14">
+<w:hdr xmlns:wpc="http://schemas.microsoft.com/office/word/2010/wordprocessingCanvas" xmlns:cx="http://schemas.microsoft.com/office/drawing/2014/chartex" xmlns:cx1="http://schemas.microsoft.com/office/drawing/2015/9/8/chartex" xmlns:cx2="http://schemas.microsoft.com/office/drawing/2015/10/21/chartex" xmlns:cx3="http://schemas.microsoft.com/office/drawing/2016/5/9/chartex" xmlns:cx4="http://schemas.microsoft.com/office/drawing/2016/5/10/chartex" xmlns:cx5="http://schemas.microsoft.com/office/drawing/2016/5/11/chartex" xmlns:cx6="http://schemas.microsoft.com/office/drawing/2016/5/12/chartex" xmlns:cx7="http://schemas.microsoft.com/office/drawing/2016/5/13/chartex" xmlns:cx8="http://schemas.microsoft.com/office/drawing/2016/5/14/chartex" xmlns:mc="http://schemas.openxmlformats.org/markup-compatibility/2006" xmlns:aink="http://schemas.microsoft.com/office/drawing/2016/ink" xmlns:o="urn:schemas-microsoft-com:office:office" xmlns:r="http://schemas.openxmlformats.org/officeDocument/2006/relationships" xmlns:m="http://schemas.openxmlformats.org/officeDocument/2006/math" xmlns:v="urn:schemas-microsoft-com:vml" xmlns:wp14="http://schemas.microsoft.com/office/word/2010/wordprocessingDrawing" xmlns:wp="http://schemas.openxmlformats.org/drawingml/2006/wordprocessingDrawing" xmlns:w10="urn:schemas-microsoft-com:office:word" xmlns:w="http://schemas.openxmlformats.org/wordprocessingml/2006/main" xmlns:w14="http://schemas.microsoft.com/office/word/2010/wordml" xmlns:w15="http://schemas.microsoft.com/office/word/2012/wordml" xmlns:w16se="http://schemas.microsoft.com/office/word/2015/wordml/symex" xmlns:wpg="http://schemas.microsoft.com/office/word/2010/wordprocessingGroup" xmlns:wpi="http://schemas.microsoft.com/office/word/2010/wordprocessingInk" xmlns:wne="http://schemas.microsoft.com/office/word/2006/wordml" xmlns:wps="http://schemas.microsoft.com/office/word/2010/wordprocessingShape" mc:Ignorable="w14 w15 w16se wp14">
   <w:sdt>
     <w:sdtPr>
       <w:rPr>
@@ -4493,7 +4492,7 @@
 </file>
 
 <file path=word/header2.xml><?xml version="1.0" encoding="utf-8"?>
-<w:hdr xmlns:wpc="http://schemas.microsoft.com/office/word/2010/wordprocessingCanvas" xmlns:cx="http://schemas.microsoft.com/office/drawing/2014/chartex" xmlns:cx1="http://schemas.microsoft.com/office/drawing/2015/9/8/chartex" xmlns:cx2="http://schemas.microsoft.com/office/drawing/2015/10/21/chartex" xmlns:cx3="http://schemas.microsoft.com/office/drawing/2016/5/9/chartex" xmlns:cx4="http://schemas.microsoft.com/office/drawing/2016/5/10/chartex" xmlns:cx5="http://schemas.microsoft.com/office/drawing/2016/5/11/chartex" xmlns:cx6="http://schemas.microsoft.com/office/drawing/2016/5/12/chartex" xmlns:cx7="http://schemas.microsoft.com/office/drawing/2016/5/13/chartex" xmlns:cx8="http://schemas.microsoft.com/office/drawing/2016/5/14/chartex" xmlns:mc="http://schemas.openxmlformats.org/markup-compatibility/2006" xmlns:o="urn:schemas-microsoft-com:office:office" xmlns:r="http://schemas.openxmlformats.org/officeDocument/2006/relationships" xmlns:m="http://schemas.openxmlformats.org/officeDocument/2006/math" xmlns:v="urn:schemas-microsoft-com:vml" xmlns:wp14="http://schemas.microsoft.com/office/word/2010/wordprocessingDrawing" xmlns:wp="http://schemas.openxmlformats.org/drawingml/2006/wordprocessingDrawing" xmlns:w10="urn:schemas-microsoft-com:office:word" xmlns:w="http://schemas.openxmlformats.org/wordprocessingml/2006/main" xmlns:w14="http://schemas.microsoft.com/office/word/2010/wordml" xmlns:w15="http://schemas.microsoft.com/office/word/2012/wordml" xmlns:w16se="http://schemas.microsoft.com/office/word/2015/wordml/symex" xmlns:wpg="http://schemas.microsoft.com/office/word/2010/wordprocessingGroup" xmlns:wpi="http://schemas.microsoft.com/office/word/2010/wordprocessingInk" xmlns:wne="http://schemas.microsoft.com/office/word/2006/wordml" xmlns:wps="http://schemas.microsoft.com/office/word/2010/wordprocessingShape" mc:Ignorable="w14 w15 w16se wp14">
+<w:hdr xmlns:wpc="http://schemas.microsoft.com/office/word/2010/wordprocessingCanvas" xmlns:cx="http://schemas.microsoft.com/office/drawing/2014/chartex" xmlns:cx1="http://schemas.microsoft.com/office/drawing/2015/9/8/chartex" xmlns:cx2="http://schemas.microsoft.com/office/drawing/2015/10/21/chartex" xmlns:cx3="http://schemas.microsoft.com/office/drawing/2016/5/9/chartex" xmlns:cx4="http://schemas.microsoft.com/office/drawing/2016/5/10/chartex" xmlns:cx5="http://schemas.microsoft.com/office/drawing/2016/5/11/chartex" xmlns:cx6="http://schemas.microsoft.com/office/drawing/2016/5/12/chartex" xmlns:cx7="http://schemas.microsoft.com/office/drawing/2016/5/13/chartex" xmlns:cx8="http://schemas.microsoft.com/office/drawing/2016/5/14/chartex" xmlns:mc="http://schemas.openxmlformats.org/markup-compatibility/2006" xmlns:aink="http://schemas.microsoft.com/office/drawing/2016/ink" xmlns:o="urn:schemas-microsoft-com:office:office" xmlns:r="http://schemas.openxmlformats.org/officeDocument/2006/relationships" xmlns:m="http://schemas.openxmlformats.org/officeDocument/2006/math" xmlns:v="urn:schemas-microsoft-com:vml" xmlns:wp14="http://schemas.microsoft.com/office/word/2010/wordprocessingDrawing" xmlns:wp="http://schemas.openxmlformats.org/drawingml/2006/wordprocessingDrawing" xmlns:w10="urn:schemas-microsoft-com:office:word" xmlns:w="http://schemas.openxmlformats.org/wordprocessingml/2006/main" xmlns:w14="http://schemas.microsoft.com/office/word/2010/wordml" xmlns:w15="http://schemas.microsoft.com/office/word/2012/wordml" xmlns:w16se="http://schemas.microsoft.com/office/word/2015/wordml/symex" xmlns:wpg="http://schemas.microsoft.com/office/word/2010/wordprocessingGroup" xmlns:wpi="http://schemas.microsoft.com/office/word/2010/wordprocessingInk" xmlns:wne="http://schemas.microsoft.com/office/word/2006/wordml" xmlns:wps="http://schemas.microsoft.com/office/word/2010/wordprocessingShape" mc:Ignorable="w14 w15 w16se wp14">
   <w:p>
     <w:pPr>
       <w:pStyle w:val="Encabezado"/>
@@ -4690,7 +4689,7 @@
 </file>
 
 <file path=word/numbering.xml><?xml version="1.0" encoding="utf-8"?>
-<w:numbering xmlns:wpc="http://schemas.microsoft.com/office/word/2010/wordprocessingCanvas" xmlns:cx="http://schemas.microsoft.com/office/drawing/2014/chartex" xmlns:cx1="http://schemas.microsoft.com/office/drawing/2015/9/8/chartex" xmlns:cx2="http://schemas.microsoft.com/office/drawing/2015/10/21/chartex" xmlns:cx3="http://schemas.microsoft.com/office/drawing/2016/5/9/chartex" xmlns:cx4="http://schemas.microsoft.com/office/drawing/2016/5/10/chartex" xmlns:cx5="http://schemas.microsoft.com/office/drawing/2016/5/11/chartex" xmlns:cx6="http://schemas.microsoft.com/office/drawing/2016/5/12/chartex" xmlns:cx7="http://schemas.microsoft.com/office/drawing/2016/5/13/chartex" xmlns:cx8="http://schemas.microsoft.com/office/drawing/2016/5/14/chartex" xmlns:mc="http://schemas.openxmlformats.org/markup-compatibility/2006" xmlns:o="urn:schemas-microsoft-com:office:office" xmlns:r="http://schemas.openxmlformats.org/officeDocument/2006/relationships" xmlns:m="http://schemas.openxmlformats.org/officeDocument/2006/math" xmlns:v="urn:schemas-microsoft-com:vml" xmlns:wp14="http://schemas.microsoft.com/office/word/2010/wordprocessingDrawing" xmlns:wp="http://schemas.openxmlformats.org/drawingml/2006/wordprocessingDrawing" xmlns:w10="urn:schemas-microsoft-com:office:word" xmlns:w="http://schemas.openxmlformats.org/wordprocessingml/2006/main" xmlns:w14="http://schemas.microsoft.com/office/word/2010/wordml" xmlns:w15="http://schemas.microsoft.com/office/word/2012/wordml" xmlns:w16se="http://schemas.microsoft.com/office/word/2015/wordml/symex" xmlns:wpg="http://schemas.microsoft.com/office/word/2010/wordprocessingGroup" xmlns:wpi="http://schemas.microsoft.com/office/word/2010/wordprocessingInk" xmlns:wne="http://schemas.microsoft.com/office/word/2006/wordml" xmlns:wps="http://schemas.microsoft.com/office/word/2010/wordprocessingShape" mc:Ignorable="w14 w15 w16se wp14">
+<w:numbering xmlns:wpc="http://schemas.microsoft.com/office/word/2010/wordprocessingCanvas" xmlns:cx="http://schemas.microsoft.com/office/drawing/2014/chartex" xmlns:cx1="http://schemas.microsoft.com/office/drawing/2015/9/8/chartex" xmlns:cx2="http://schemas.microsoft.com/office/drawing/2015/10/21/chartex" xmlns:cx3="http://schemas.microsoft.com/office/drawing/2016/5/9/chartex" xmlns:cx4="http://schemas.microsoft.com/office/drawing/2016/5/10/chartex" xmlns:cx5="http://schemas.microsoft.com/office/drawing/2016/5/11/chartex" xmlns:cx6="http://schemas.microsoft.com/office/drawing/2016/5/12/chartex" xmlns:cx7="http://schemas.microsoft.com/office/drawing/2016/5/13/chartex" xmlns:cx8="http://schemas.microsoft.com/office/drawing/2016/5/14/chartex" xmlns:mc="http://schemas.openxmlformats.org/markup-compatibility/2006" xmlns:aink="http://schemas.microsoft.com/office/drawing/2016/ink" xmlns:o="urn:schemas-microsoft-com:office:office" xmlns:r="http://schemas.openxmlformats.org/officeDocument/2006/relationships" xmlns:m="http://schemas.openxmlformats.org/officeDocument/2006/math" xmlns:v="urn:schemas-microsoft-com:vml" xmlns:wp14="http://schemas.microsoft.com/office/word/2010/wordprocessingDrawing" xmlns:wp="http://schemas.openxmlformats.org/drawingml/2006/wordprocessingDrawing" xmlns:w10="urn:schemas-microsoft-com:office:word" xmlns:w="http://schemas.openxmlformats.org/wordprocessingml/2006/main" xmlns:w14="http://schemas.microsoft.com/office/word/2010/wordml" xmlns:w15="http://schemas.microsoft.com/office/word/2012/wordml" xmlns:w16se="http://schemas.microsoft.com/office/word/2015/wordml/symex" xmlns:wpg="http://schemas.microsoft.com/office/word/2010/wordprocessingGroup" xmlns:wpi="http://schemas.microsoft.com/office/word/2010/wordprocessingInk" xmlns:wne="http://schemas.microsoft.com/office/word/2006/wordml" xmlns:wps="http://schemas.microsoft.com/office/word/2010/wordprocessingShape" mc:Ignorable="w14 w15 w16se wp14">
   <w:abstractNum w:abstractNumId="0" w15:restartNumberingAfterBreak="0">
     <w:nsid w:val="0B4226CE"/>
     <w:multiLevelType w:val="multilevel"/>
@@ -7766,7 +7765,7 @@
 </file>
 
 <file path=customXml/itemProps1.xml><?xml version="1.0" encoding="utf-8"?>
-<ds:datastoreItem xmlns:ds="http://schemas.openxmlformats.org/officeDocument/2006/customXml" ds:itemID="{A4994CEC-D2C9-445D-B43C-3B4BB48C088D}">
+<ds:datastoreItem xmlns:ds="http://schemas.openxmlformats.org/officeDocument/2006/customXml" ds:itemID="{C056A869-B859-4D00-8633-6B5CEA655F23}">
   <ds:schemaRefs>
     <ds:schemaRef ds:uri="http://schemas.openxmlformats.org/officeDocument/2006/bibliography"/>
   </ds:schemaRefs>

</xml_diff>